<commit_message>
fix filename, minor tweaks to how aggregation works pdf
</commit_message>
<xml_diff>
--- a/Documentation/Tract-to-neighborhood aggregation.docx
+++ b/Documentation/Tract-to-neighborhood aggregation.docx
@@ -7,13 +7,7 @@
         <w:pStyle w:val="MasterHeading"/>
       </w:pPr>
       <w:r>
-        <w:t>Tract-to-</w:t>
-      </w:r>
-      <w:r>
-        <w:t>Neighborhood</w:t>
-      </w:r>
-      <w:r>
-        <w:t xml:space="preserve"> Aggregation</w:t>
+        <w:t>Tract-to-Neighborhood Aggregation</w:t>
       </w:r>
     </w:p>
     <w:p/>
@@ -22,85 +16,24 @@
         <w:pStyle w:val="MasterSubheading"/>
       </w:pPr>
       <w:r>
-        <w:t xml:space="preserve">The </w:t>
-      </w:r>
-      <w:r>
-        <w:t>Challenge</w:t>
+        <w:t>The Challenge</w:t>
       </w:r>
     </w:p>
     <w:p/>
     <w:p>
       <w:r>
-        <w:t>The neighborhood is often the most important level of analysis for policy questions facing Chicago. However, census data collected on Chicago’s residents does not always lend itself easily to a neighborhood-level analysis. This is because census tracts do not always share borders with Chicago’</w:t>
-      </w:r>
-      <w:r>
-        <w:t xml:space="preserve">s 77 </w:t>
-      </w:r>
-      <w:r>
-        <w:t xml:space="preserve">neighborhoods (a.k.a. </w:t>
-      </w:r>
-      <w:r>
-        <w:t>community areas</w:t>
-      </w:r>
-      <w:r>
-        <w:t>, or CCAs</w:t>
-      </w:r>
-      <w:r>
-        <w:t>)</w:t>
-      </w:r>
-      <w:r>
-        <w:t xml:space="preserve">, </w:t>
-      </w:r>
-      <w:r>
-        <w:t>and sometimes overlap severely</w:t>
-      </w:r>
-      <w:r>
-        <w:t xml:space="preserve"> (see below a map of Census Tract 8310, which overlaps with West Town and Logan Square). Neighborhood-level analysis in these cases is not straightforward, and if done incorrectly can lead to improper estimates of neighborhood-level statistics</w:t>
-      </w:r>
-      <w:r>
-        <w:t>, misleading policymakers</w:t>
-      </w:r>
-      <w:r>
-        <w:t>.</w:t>
+        <w:t>The neighborhood is often the most important level of analysis for policy questions facing Chicago. However, census data collected on Chicago’s residents does not always lend itself easily to a neighborhood-level analysis. This is because census tracts do not always share borders with Chicago’s 77 neighborhoods (a.k.a. community areas, or CCAs), and sometimes overlap severely (see below a map of Census Tract 8310, which overlaps with West Town and Logan Square). Neighborhood-level analysis in these cases is not straightforward, and if done incorrectly can lead to improper estimates of neighborhood-level statistics, misleading policymakers.</w:t>
       </w:r>
     </w:p>
     <w:p/>
     <w:p>
       <w:r>
-        <w:t xml:space="preserve">Prior methods for tract-to-neighborhood aggregation include splitting tract statistics evenly between overlapping neighborhoods, </w:t>
-      </w:r>
-      <w:r>
-        <w:t>and</w:t>
-      </w:r>
-      <w:r>
-        <w:t xml:space="preserve"> splitting tracts in proportion to the area of the tract that overlaps with each neighborhood. However, even the latter approach can lead to inaccurate estimates. This is because the population of a census tract is not distributed evenly throughout the tract. Take for example a census tract that includes a large park; attributing part of the tract</w:t>
-      </w:r>
-      <w:r>
-        <w:t>’</w:t>
-      </w:r>
-      <w:r>
-        <w:t xml:space="preserve">s employment or housing statistics to that park, </w:t>
-      </w:r>
-      <w:r>
-        <w:t xml:space="preserve">simply </w:t>
-      </w:r>
-      <w:r>
-        <w:t xml:space="preserve">because it </w:t>
-      </w:r>
-      <w:r>
-        <w:t xml:space="preserve">occupies </w:t>
-      </w:r>
-      <w:r>
-        <w:t xml:space="preserve">a large </w:t>
-      </w:r>
-      <w:r>
-        <w:t>amount of that tract’s area</w:t>
-      </w:r>
-      <w:r>
-        <w:t>, would not make sense.</w:t>
-      </w:r>
-      <w:r>
-        <w:t xml:space="preserve"> </w:t>
+        <w:t>Prior methods for tract-to-neighborhood aggregation include splitting tract statistics evenly between overlapping neighborhoods, and splitting tracts in proportion to the area of the tract that overlaps with each neighborhood. However, even the latter approach can lead to inaccurate estimates. This is because the population of a census t</w:t>
+      </w:r>
+      <w:bookmarkStart w:id="0" w:name="_GoBack"/>
+      <w:bookmarkEnd w:id="0"/>
+      <w:r>
+        <w:t xml:space="preserve">ract is not distributed evenly throughout the tract. Take for example a census tract that includes a large park; attributing part of the tract’s employment or housing statistics to that park, simply because it occupies a large amount of that tract’s area, would not make sense. </w:t>
       </w:r>
     </w:p>
     <w:p/>
@@ -112,10 +45,74 @@
         <w:rPr>
           <w:noProof/>
         </w:rPr>
+        <w:drawing>
+          <wp:anchor distT="91440" distB="91440" distL="114300" distR="114300" simplePos="0" relativeHeight="251657216" behindDoc="0" locked="0" layoutInCell="1" allowOverlap="1">
+            <wp:simplePos x="0" y="0"/>
+            <wp:positionH relativeFrom="page">
+              <wp:posOffset>914400</wp:posOffset>
+            </wp:positionH>
+            <wp:positionV relativeFrom="margin">
+              <wp:posOffset>3836670</wp:posOffset>
+            </wp:positionV>
+            <wp:extent cx="5943600" cy="3926840"/>
+            <wp:effectExtent l="0" t="0" r="0" b="0"/>
+            <wp:wrapTopAndBottom/>
+            <wp:docPr id="1" name="Picture 1" descr="Census Tract 8310"/>
+            <wp:cNvGraphicFramePr>
+              <a:graphicFrameLocks xmlns:a="http://schemas.openxmlformats.org/drawingml/2006/main" noChangeAspect="1"/>
+            </wp:cNvGraphicFramePr>
+            <a:graphic xmlns:a="http://schemas.openxmlformats.org/drawingml/2006/main">
+              <a:graphicData uri="http://schemas.openxmlformats.org/drawingml/2006/picture">
+                <pic:pic xmlns:pic="http://schemas.openxmlformats.org/drawingml/2006/picture">
+                  <pic:nvPicPr>
+                    <pic:cNvPr id="0" name="Picture 1" descr="Census Tract 8310"/>
+                    <pic:cNvPicPr>
+                      <a:picLocks noChangeAspect="1" noChangeArrowheads="1"/>
+                    </pic:cNvPicPr>
+                  </pic:nvPicPr>
+                  <pic:blipFill>
+                    <a:blip r:embed="rId7">
+                      <a:extLst>
+                        <a:ext uri="{28A0092B-C50C-407E-A947-70E740481C1C}">
+                          <a14:useLocalDpi xmlns:a14="http://schemas.microsoft.com/office/drawing/2010/main" val="0"/>
+                        </a:ext>
+                      </a:extLst>
+                    </a:blip>
+                    <a:srcRect/>
+                    <a:stretch>
+                      <a:fillRect/>
+                    </a:stretch>
+                  </pic:blipFill>
+                  <pic:spPr bwMode="auto">
+                    <a:xfrm>
+                      <a:off x="0" y="0"/>
+                      <a:ext cx="5943600" cy="3926840"/>
+                    </a:xfrm>
+                    <a:prstGeom prst="rect">
+                      <a:avLst/>
+                    </a:prstGeom>
+                    <a:noFill/>
+                  </pic:spPr>
+                </pic:pic>
+              </a:graphicData>
+            </a:graphic>
+            <wp14:sizeRelH relativeFrom="margin">
+              <wp14:pctWidth>0</wp14:pctWidth>
+            </wp14:sizeRelH>
+            <wp14:sizeRelV relativeFrom="margin">
+              <wp14:pctHeight>0</wp14:pctHeight>
+            </wp14:sizeRelV>
+          </wp:anchor>
+        </w:drawing>
+      </w:r>
+      <w:r>
+        <w:rPr>
+          <w:noProof/>
+        </w:rPr>
         <mc:AlternateContent>
           <mc:Choice Requires="wps">
             <w:drawing>
-              <wp:anchor distT="0" distB="0" distL="114300" distR="114300" simplePos="0" relativeHeight="251665920" behindDoc="0" locked="0" layoutInCell="1" allowOverlap="1" wp14:anchorId="4630AB65" wp14:editId="542C2A11">
+              <wp:anchor distT="0" distB="0" distL="114300" distR="114300" simplePos="0" relativeHeight="251658240" behindDoc="0" locked="0" layoutInCell="1" allowOverlap="1">
                 <wp:simplePos x="0" y="0"/>
                 <wp:positionH relativeFrom="column">
                   <wp:posOffset>638175</wp:posOffset>
@@ -123,7 +120,7 @@
                 <wp:positionV relativeFrom="paragraph">
                   <wp:posOffset>4275455</wp:posOffset>
                 </wp:positionV>
-                <wp:extent cx="4663440" cy="635"/>
+                <wp:extent cx="4663440" cy="266700"/>
                 <wp:effectExtent l="0" t="0" r="3810" b="8255"/>
                 <wp:wrapTopAndBottom/>
                 <wp:docPr id="2" name="Text Box 2"/>
@@ -135,7 +132,7 @@
                       <wps:spPr>
                         <a:xfrm>
                           <a:off x="0" y="0"/>
-                          <a:ext cx="4663440" cy="635"/>
+                          <a:ext cx="4663440" cy="258445"/>
                         </a:xfrm>
                         <a:prstGeom prst="rect">
                           <a:avLst/>
@@ -176,16 +173,22 @@
                     </wps:wsp>
                   </a:graphicData>
                 </a:graphic>
+                <wp14:sizeRelH relativeFrom="page">
+                  <wp14:pctWidth>0</wp14:pctWidth>
+                </wp14:sizeRelH>
+                <wp14:sizeRelV relativeFrom="page">
+                  <wp14:pctHeight>0</wp14:pctHeight>
+                </wp14:sizeRelV>
               </wp:anchor>
             </w:drawing>
           </mc:Choice>
           <mc:Fallback>
             <w:pict>
-              <v:shapetype w14:anchorId="4630AB65" id="_x0000_t202" coordsize="21600,21600" o:spt="202" path="m,l,21600r21600,l21600,xe">
+              <v:shapetype id="_x0000_t202" coordsize="21600,21600" o:spt="202" path="m,l,21600r21600,l21600,xe">
                 <v:stroke joinstyle="miter"/>
                 <v:path gradientshapeok="t" o:connecttype="rect"/>
               </v:shapetype>
-              <v:shape id="Text Box 2" o:spid="_x0000_s1026" type="#_x0000_t202" style="position:absolute;margin-left:50.25pt;margin-top:336.65pt;width:367.2pt;height:.05pt;z-index:251665920;visibility:visible;mso-wrap-style:square;mso-wrap-distance-left:9pt;mso-wrap-distance-top:0;mso-wrap-distance-right:9pt;mso-wrap-distance-bottom:0;mso-position-horizontal:absolute;mso-position-horizontal-relative:text;mso-position-vertical:absolute;mso-position-vertical-relative:text;v-text-anchor:top" o:gfxdata="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" stroked="f">
+              <v:shape id="Text Box 2" o:spid="_x0000_s1026" type="#_x0000_t202" style="position:absolute;margin-left:50.25pt;margin-top:336.65pt;width:367.2pt;height:21pt;z-index:251658240;visibility:visible;mso-wrap-style:square;mso-width-percent:0;mso-height-percent:0;mso-wrap-distance-left:9pt;mso-wrap-distance-top:0;mso-wrap-distance-right:9pt;mso-wrap-distance-bottom:0;mso-position-horizontal:absolute;mso-position-horizontal-relative:text;mso-position-vertical:absolute;mso-position-vertical-relative:text;mso-width-percent:0;mso-height-percent:0;mso-width-relative:page;mso-height-relative:page;v-text-anchor:top" o:gfxdata="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" stroked="f">
                 <v:textbox style="mso-fit-shape-to-text:t" inset="0,0,0,0">
                   <w:txbxContent>
                     <w:p>
@@ -212,91 +215,13 @@
         </mc:AlternateContent>
       </w:r>
       <w:r>
-        <w:rPr>
-          <w:noProof/>
-        </w:rPr>
-        <w:drawing>
-          <wp:anchor distT="91440" distB="91440" distL="114300" distR="114300" simplePos="0" relativeHeight="251658752" behindDoc="0" locked="0" layoutInCell="1" allowOverlap="1">
-            <wp:simplePos x="0" y="0"/>
-            <wp:positionH relativeFrom="page">
-              <wp:posOffset>914400</wp:posOffset>
-            </wp:positionH>
-            <wp:positionV relativeFrom="margin">
-              <wp:posOffset>3836670</wp:posOffset>
-            </wp:positionV>
-            <wp:extent cx="5943600" cy="3926840"/>
-            <wp:effectExtent l="0" t="0" r="0" b="0"/>
-            <wp:wrapTopAndBottom/>
-            <wp:docPr id="1" name="Picture 1" descr="C:\Users\ahuvia\AppData\Local\Microsoft\Windows\INetCache\Content.Word\Census Tract 8310.png"/>
-            <wp:cNvGraphicFramePr>
-              <a:graphicFrameLocks xmlns:a="http://schemas.openxmlformats.org/drawingml/2006/main" noChangeAspect="1"/>
-            </wp:cNvGraphicFramePr>
-            <a:graphic xmlns:a="http://schemas.openxmlformats.org/drawingml/2006/main">
-              <a:graphicData uri="http://schemas.openxmlformats.org/drawingml/2006/picture">
-                <pic:pic xmlns:pic="http://schemas.openxmlformats.org/drawingml/2006/picture">
-                  <pic:nvPicPr>
-                    <pic:cNvPr id="0" name="Picture 4" descr="C:\Users\ahuvia\AppData\Local\Microsoft\Windows\INetCache\Content.Word\Census Tract 8310.png"/>
-                    <pic:cNvPicPr>
-                      <a:picLocks noChangeAspect="1" noChangeArrowheads="1"/>
-                    </pic:cNvPicPr>
-                  </pic:nvPicPr>
-                  <pic:blipFill>
-                    <a:blip r:embed="rId8">
-                      <a:extLst>
-                        <a:ext uri="{28A0092B-C50C-407E-A947-70E740481C1C}">
-                          <a14:useLocalDpi xmlns:a14="http://schemas.microsoft.com/office/drawing/2010/main" val="0"/>
-                        </a:ext>
-                      </a:extLst>
-                    </a:blip>
-                    <a:srcRect/>
-                    <a:stretch>
-                      <a:fillRect/>
-                    </a:stretch>
-                  </pic:blipFill>
-                  <pic:spPr bwMode="auto">
-                    <a:xfrm>
-                      <a:off x="0" y="0"/>
-                      <a:ext cx="5943600" cy="3926840"/>
-                    </a:xfrm>
-                    <a:prstGeom prst="rect">
-                      <a:avLst/>
-                    </a:prstGeom>
-                    <a:noFill/>
-                    <a:ln>
-                      <a:noFill/>
-                    </a:ln>
-                  </pic:spPr>
-                </pic:pic>
-              </a:graphicData>
-            </a:graphic>
-            <wp14:sizeRelH relativeFrom="margin">
-              <wp14:pctWidth>0</wp14:pctWidth>
-            </wp14:sizeRelH>
-            <wp14:sizeRelV relativeFrom="margin">
-              <wp14:pctHeight>0</wp14:pctHeight>
-            </wp14:sizeRelV>
-          </wp:anchor>
-        </w:drawing>
-      </w:r>
-      <w:r>
         <w:t>Our approach</w:t>
       </w:r>
     </w:p>
     <w:p>
       <w:r>
-        <w:br w:type="page"/>
-      </w:r>
-    </w:p>
-    <w:p>
-      <w:r>
         <w:lastRenderedPageBreak/>
-        <w:t>We allocate census tract statistics to their corresponding neighborhoods based on the proportion of individuals and households in a tract that belong to that neighborhood. This is done by leveraging block-level information published by the census. Census blocks are the smallest geographic unit with data published by the census. The census does not provide any demographic statistics at the block-level for privacy reasons, but they do provide the number of individuals and households within each block. With this information, we are able to calculate the number of individuals and households from a given tract that belong to each neighborhood. We then allocate a tracts’ statistics, e.g. the number of individuals employed, or the mean household income, into the corresponding neighborhood in proportion to the neighborhood’</w:t>
-      </w:r>
-      <w:r>
-        <w:t>s actual population –</w:t>
-      </w:r>
-      <w:r>
-        <w:t xml:space="preserve"> not a proxy.  </w:t>
+        <w:t xml:space="preserve">We allocate census tract statistics to their corresponding neighborhoods based on the proportion of individuals and households in a tract that belong to that neighborhood. This is done by leveraging block-level information published by the census. Census blocks are the smallest geographic unit with data published by the census. The census does not provide any demographic statistics at the block-level for privacy reasons, but they do provide the number of individuals and households within each block. With this information, we are able to calculate the number of individuals and households from a given tract that belong to each neighborhood. We then allocate a tracts’ statistics, e.g. the number of individuals employed, or the mean household income, into the corresponding neighborhood in proportion to the neighborhood’s actual population – not a proxy.  </w:t>
       </w:r>
     </w:p>
     <w:p/>
@@ -314,54 +239,33 @@
         <w:pStyle w:val="ListParagraph"/>
         <w:numPr>
           <w:ilvl w:val="0"/>
-          <w:numId w:val="3"/>
+          <w:numId w:val="4"/>
         </w:numPr>
       </w:pPr>
       <w:r>
-        <w:t xml:space="preserve">Statistics are first split up </w:t>
-      </w:r>
-      <w:r>
-        <w:t>into tract/</w:t>
-      </w:r>
-      <w:r>
-        <w:t>neighborhood</w:t>
-      </w:r>
-      <w:r>
-        <w:t xml:space="preserve"> pairs, and then aggregated by </w:t>
-      </w:r>
-      <w:r>
-        <w:t>neighborhood</w:t>
-      </w:r>
-      <w:r>
-        <w:t xml:space="preserve">. </w:t>
-      </w:r>
-      <w:r>
-        <w:t>R code used to aggregate</w:t>
-      </w:r>
-      <w:r>
-        <w:t xml:space="preserve"> is below, where </w:t>
-      </w:r>
+        <w:t xml:space="preserve">Statistics are first split up into tract/neighborhood pairs, and then aggregated by neighborhood. R code used to aggregate is below, where </w:t>
+      </w:r>
+      <w:proofErr w:type="spellStart"/>
+      <w:proofErr w:type="gramStart"/>
       <w:r>
         <w:rPr>
           <w:rFonts w:ascii="Consolas" w:hAnsi="Consolas"/>
         </w:rPr>
         <w:t>est</w:t>
       </w:r>
-      <w:r>
-        <w:t xml:space="preserve"> is the estimate</w:t>
-      </w:r>
-      <w:r>
-        <w:t>d statistic</w:t>
-      </w:r>
-      <w:r>
-        <w:t xml:space="preserve"> and </w:t>
-      </w:r>
+      <w:proofErr w:type="spellEnd"/>
+      <w:proofErr w:type="gramEnd"/>
+      <w:r>
+        <w:t xml:space="preserve"> is the estimated statistic and </w:t>
+      </w:r>
+      <w:proofErr w:type="spellStart"/>
       <w:r>
         <w:rPr>
           <w:rFonts w:ascii="Consolas" w:hAnsi="Consolas"/>
         </w:rPr>
         <w:t>pct</w:t>
       </w:r>
+      <w:proofErr w:type="spellEnd"/>
       <w:r>
         <w:t xml:space="preserve"> is the percent of said estimate in a given CCA.</w:t>
       </w:r>
@@ -374,12 +278,42 @@
           <w:rFonts w:ascii="Consolas" w:hAnsi="Consolas"/>
         </w:rPr>
       </w:pPr>
-      <w:r>
-        <w:rPr>
-          <w:rFonts w:ascii="Consolas" w:hAnsi="Consolas"/>
-        </w:rPr>
-        <w:t>df.aggEst &lt;- df %&gt;%</w:t>
-      </w:r>
+      <w:proofErr w:type="spellStart"/>
+      <w:r>
+        <w:rPr>
+          <w:rFonts w:ascii="Consolas" w:hAnsi="Consolas"/>
+        </w:rPr>
+        <w:t>df.aggEst</w:t>
+      </w:r>
+      <w:proofErr w:type="spellEnd"/>
+      <w:r>
+        <w:rPr>
+          <w:rFonts w:ascii="Consolas" w:hAnsi="Consolas"/>
+        </w:rPr>
+        <w:t xml:space="preserve"> &lt;- </w:t>
+      </w:r>
+      <w:proofErr w:type="spellStart"/>
+      <w:r>
+        <w:rPr>
+          <w:rFonts w:ascii="Consolas" w:hAnsi="Consolas"/>
+        </w:rPr>
+        <w:t>df</w:t>
+      </w:r>
+      <w:proofErr w:type="spellEnd"/>
+      <w:r>
+        <w:rPr>
+          <w:rFonts w:ascii="Consolas" w:hAnsi="Consolas"/>
+        </w:rPr>
+        <w:t xml:space="preserve"> %</w:t>
+      </w:r>
+      <w:proofErr w:type="gramStart"/>
+      <w:r>
+        <w:rPr>
+          <w:rFonts w:ascii="Consolas" w:hAnsi="Consolas"/>
+        </w:rPr>
+        <w:t>&gt;%</w:t>
+      </w:r>
+      <w:proofErr w:type="gramEnd"/>
     </w:p>
     <w:p>
       <w:pPr>
@@ -392,7 +326,77 @@
         <w:rPr>
           <w:rFonts w:ascii="Consolas" w:hAnsi="Consolas"/>
         </w:rPr>
-        <w:t xml:space="preserve">      dplyr::mutate(est = est * pct) %&gt;% </w:t>
+        <w:t xml:space="preserve">      </w:t>
+      </w:r>
+      <w:proofErr w:type="spellStart"/>
+      <w:r>
+        <w:rPr>
+          <w:rFonts w:ascii="Consolas" w:hAnsi="Consolas"/>
+        </w:rPr>
+        <w:t>dplyr</w:t>
+      </w:r>
+      <w:proofErr w:type="spellEnd"/>
+      <w:r>
+        <w:rPr>
+          <w:rFonts w:ascii="Consolas" w:hAnsi="Consolas"/>
+        </w:rPr>
+        <w:t>::mutate(</w:t>
+      </w:r>
+      <w:proofErr w:type="spellStart"/>
+      <w:r>
+        <w:rPr>
+          <w:rFonts w:ascii="Consolas" w:hAnsi="Consolas"/>
+        </w:rPr>
+        <w:t>est</w:t>
+      </w:r>
+      <w:proofErr w:type="spellEnd"/>
+      <w:r>
+        <w:rPr>
+          <w:rFonts w:ascii="Consolas" w:hAnsi="Consolas"/>
+        </w:rPr>
+        <w:t xml:space="preserve"> = </w:t>
+      </w:r>
+      <w:proofErr w:type="spellStart"/>
+      <w:r>
+        <w:rPr>
+          <w:rFonts w:ascii="Consolas" w:hAnsi="Consolas"/>
+        </w:rPr>
+        <w:t>est</w:t>
+      </w:r>
+      <w:proofErr w:type="spellEnd"/>
+      <w:r>
+        <w:rPr>
+          <w:rFonts w:ascii="Consolas" w:hAnsi="Consolas"/>
+        </w:rPr>
+        <w:t xml:space="preserve"> * </w:t>
+      </w:r>
+      <w:proofErr w:type="spellStart"/>
+      <w:r>
+        <w:rPr>
+          <w:rFonts w:ascii="Consolas" w:hAnsi="Consolas"/>
+        </w:rPr>
+        <w:t>pct</w:t>
+      </w:r>
+      <w:proofErr w:type="spellEnd"/>
+      <w:r>
+        <w:rPr>
+          <w:rFonts w:ascii="Consolas" w:hAnsi="Consolas"/>
+        </w:rPr>
+        <w:t>) %</w:t>
+      </w:r>
+      <w:proofErr w:type="gramStart"/>
+      <w:r>
+        <w:rPr>
+          <w:rFonts w:ascii="Consolas" w:hAnsi="Consolas"/>
+        </w:rPr>
+        <w:t>&gt;%</w:t>
+      </w:r>
+      <w:proofErr w:type="gramEnd"/>
+      <w:r>
+        <w:rPr>
+          <w:rFonts w:ascii="Consolas" w:hAnsi="Consolas"/>
+        </w:rPr>
+        <w:t xml:space="preserve"> </w:t>
       </w:r>
     </w:p>
     <w:p>
@@ -406,7 +410,49 @@
         <w:rPr>
           <w:rFonts w:ascii="Consolas" w:hAnsi="Consolas"/>
         </w:rPr>
-        <w:t xml:space="preserve">      dplyr::group_by(CCA) %&gt;%</w:t>
+        <w:t xml:space="preserve">      </w:t>
+      </w:r>
+      <w:proofErr w:type="spellStart"/>
+      <w:r>
+        <w:rPr>
+          <w:rFonts w:ascii="Consolas" w:hAnsi="Consolas"/>
+        </w:rPr>
+        <w:t>dplyr</w:t>
+      </w:r>
+      <w:proofErr w:type="spellEnd"/>
+      <w:r>
+        <w:rPr>
+          <w:rFonts w:ascii="Consolas" w:hAnsi="Consolas"/>
+        </w:rPr>
+        <w:t>::</w:t>
+      </w:r>
+      <w:proofErr w:type="spellStart"/>
+      <w:r>
+        <w:rPr>
+          <w:rFonts w:ascii="Consolas" w:hAnsi="Consolas"/>
+        </w:rPr>
+        <w:t>group_</w:t>
+      </w:r>
+      <w:proofErr w:type="gramStart"/>
+      <w:r>
+        <w:rPr>
+          <w:rFonts w:ascii="Consolas" w:hAnsi="Consolas"/>
+        </w:rPr>
+        <w:t>by</w:t>
+      </w:r>
+      <w:proofErr w:type="spellEnd"/>
+      <w:r>
+        <w:rPr>
+          <w:rFonts w:ascii="Consolas" w:hAnsi="Consolas"/>
+        </w:rPr>
+        <w:t>(</w:t>
+      </w:r>
+      <w:proofErr w:type="gramEnd"/>
+      <w:r>
+        <w:rPr>
+          <w:rFonts w:ascii="Consolas" w:hAnsi="Consolas"/>
+        </w:rPr>
+        <w:t>CCA) %&gt;%</w:t>
       </w:r>
     </w:p>
     <w:p>
@@ -420,13 +466,65 @@
         <w:rPr>
           <w:rFonts w:ascii="Consolas" w:hAnsi="Consolas"/>
         </w:rPr>
-        <w:t xml:space="preserve">      dplyr::summa</w:t>
-      </w:r>
-      <w:r>
-        <w:rPr>
-          <w:rFonts w:ascii="Consolas" w:hAnsi="Consolas"/>
-        </w:rPr>
-        <w:t>rise(est = sum(est, na.rm = T))</w:t>
+        <w:t xml:space="preserve">      </w:t>
+      </w:r>
+      <w:proofErr w:type="spellStart"/>
+      <w:r>
+        <w:rPr>
+          <w:rFonts w:ascii="Consolas" w:hAnsi="Consolas"/>
+        </w:rPr>
+        <w:t>dplyr</w:t>
+      </w:r>
+      <w:proofErr w:type="spellEnd"/>
+      <w:r>
+        <w:rPr>
+          <w:rFonts w:ascii="Consolas" w:hAnsi="Consolas"/>
+        </w:rPr>
+        <w:t>::</w:t>
+      </w:r>
+      <w:proofErr w:type="spellStart"/>
+      <w:r>
+        <w:rPr>
+          <w:rFonts w:ascii="Consolas" w:hAnsi="Consolas"/>
+        </w:rPr>
+        <w:t>summarise</w:t>
+      </w:r>
+      <w:proofErr w:type="spellEnd"/>
+      <w:r>
+        <w:rPr>
+          <w:rFonts w:ascii="Consolas" w:hAnsi="Consolas"/>
+        </w:rPr>
+        <w:t>(</w:t>
+      </w:r>
+      <w:proofErr w:type="spellStart"/>
+      <w:proofErr w:type="gramStart"/>
+      <w:r>
+        <w:rPr>
+          <w:rFonts w:ascii="Consolas" w:hAnsi="Consolas"/>
+        </w:rPr>
+        <w:t>est</w:t>
+      </w:r>
+      <w:proofErr w:type="spellEnd"/>
+      <w:proofErr w:type="gramEnd"/>
+      <w:r>
+        <w:rPr>
+          <w:rFonts w:ascii="Consolas" w:hAnsi="Consolas"/>
+        </w:rPr>
+        <w:t xml:space="preserve"> = sum(</w:t>
+      </w:r>
+      <w:proofErr w:type="spellStart"/>
+      <w:r>
+        <w:rPr>
+          <w:rFonts w:ascii="Consolas" w:hAnsi="Consolas"/>
+        </w:rPr>
+        <w:t>est</w:t>
+      </w:r>
+      <w:proofErr w:type="spellEnd"/>
+      <w:r>
+        <w:rPr>
+          <w:rFonts w:ascii="Consolas" w:hAnsi="Consolas"/>
+        </w:rPr>
+        <w:t>, na.rm = T))</w:t>
       </w:r>
     </w:p>
     <w:p/>
@@ -435,28 +533,11 @@
         <w:pStyle w:val="ListParagraph"/>
         <w:numPr>
           <w:ilvl w:val="0"/>
-          <w:numId w:val="3"/>
+          <w:numId w:val="4"/>
         </w:numPr>
       </w:pPr>
-      <w:bookmarkStart w:id="0" w:name="_GoBack"/>
-      <w:r>
-        <w:t>S</w:t>
-      </w:r>
-      <w:bookmarkEnd w:id="0"/>
-      <w:r>
-        <w:t xml:space="preserve">tandard errors are </w:t>
-      </w:r>
-      <w:r>
-        <w:t>aggregated</w:t>
-      </w:r>
-      <w:r>
-        <w:t xml:space="preserve"> according to the methods described in </w:t>
-      </w:r>
-      <w:r>
-        <w:t>ACS documentation</w:t>
-      </w:r>
-      <w:r>
-        <w:t>.</w:t>
+      <w:r>
+        <w:t>Standard errors are aggregated according to the methods described in ACS documentation.</w:t>
       </w:r>
       <w:r>
         <w:rPr>
@@ -465,10 +546,7 @@
         <w:footnoteReference w:id="1"/>
       </w:r>
       <w:r>
-        <w:t xml:space="preserve"> Whe</w:t>
-      </w:r>
-      <w:r>
-        <w:t xml:space="preserve">n a tract is split across neighborhoods, the standard errors are allocated according to the following rule: </w:t>
+        <w:t xml:space="preserve"> When a tract is split across neighborhoods, the standard errors are allocated according to the following rule: </w:t>
       </w:r>
     </w:p>
     <w:p>
@@ -476,7 +554,7 @@
         <w:pStyle w:val="ListParagraph"/>
         <w:numPr>
           <w:ilvl w:val="1"/>
-          <w:numId w:val="3"/>
+          <w:numId w:val="4"/>
         </w:numPr>
       </w:pPr>
       <w:r>
@@ -488,63 +566,39 @@
           <w:color w:val="222222"/>
           <w:shd w:val="clear" w:color="auto" w:fill="FFFFFF"/>
         </w:rPr>
-        <w:t>≥</w:t>
-      </w:r>
+        <w:t>≥ 90% of a tract’s population falls within one neighborhood, all of its error is assumed by that neighborhood.</w:t>
+      </w:r>
+    </w:p>
+    <w:p>
+      <w:pPr>
+        <w:pStyle w:val="ListParagraph"/>
+        <w:numPr>
+          <w:ilvl w:val="1"/>
+          <w:numId w:val="4"/>
+        </w:numPr>
+      </w:pPr>
       <w:r>
         <w:rPr>
           <w:rFonts w:cs="Arial"/>
           <w:color w:val="222222"/>
           <w:shd w:val="clear" w:color="auto" w:fill="FFFFFF"/>
         </w:rPr>
-        <w:t xml:space="preserve"> 90% of a tract’s population falls within one neighborhood, all of its error is assumed by that neighborhood.</w:t>
+        <w:t xml:space="preserve">When a tract is split into two neighborhoods (where no neighborhood has ≥ 90% of a tract’s population), the tract’s error is assumed by both neighborhoods. </w:t>
       </w:r>
     </w:p>
     <w:p>
       <w:pPr>
-        <w:pStyle w:val="ListParagraph"/>
-        <w:numPr>
-          <w:ilvl w:val="1"/>
-          <w:numId w:val="3"/>
-        </w:numPr>
-      </w:pPr>
-      <w:r>
         <w:rPr>
           <w:rFonts w:cs="Arial"/>
-          <w:color w:val="222222"/>
-          <w:shd w:val="clear" w:color="auto" w:fill="FFFFFF"/>
-        </w:rPr>
-        <w:t>When a tract is split into two neighborhoods (</w:t>
-      </w:r>
-      <w:r>
-        <w:rPr>
-          <w:rFonts w:cs="Arial"/>
-          <w:color w:val="222222"/>
-          <w:shd w:val="clear" w:color="auto" w:fill="FFFFFF"/>
-        </w:rPr>
-        <w:t xml:space="preserve">where no neighborhood has </w:t>
-      </w:r>
-      <w:r>
-        <w:rPr>
-          <w:rFonts w:cs="Arial"/>
-          <w:color w:val="222222"/>
-          <w:shd w:val="clear" w:color="auto" w:fill="FFFFFF"/>
-        </w:rPr>
-        <w:t>≥ 90%</w:t>
-      </w:r>
-      <w:r>
-        <w:rPr>
-          <w:rFonts w:cs="Arial"/>
-          <w:color w:val="222222"/>
-          <w:shd w:val="clear" w:color="auto" w:fill="FFFFFF"/>
-        </w:rPr>
-        <w:t xml:space="preserve"> of a tract’s population), the tract’s error is assumed by both neighborhoods. </w:t>
-      </w:r>
+          <w:szCs w:val="22"/>
+        </w:rPr>
+      </w:pPr>
     </w:p>
     <w:sectPr>
-      <w:headerReference w:type="default" r:id="rId9"/>
-      <w:headerReference w:type="first" r:id="rId10"/>
+      <w:headerReference w:type="default" r:id="rId8"/>
+      <w:headerReference w:type="first" r:id="rId9"/>
       <w:pgSz w:w="12240" w:h="15840"/>
-      <w:pgMar w:top="1440" w:right="1440" w:bottom="576" w:left="1440" w:header="720" w:footer="720" w:gutter="0"/>
+      <w:pgMar w:top="1440" w:right="1440" w:bottom="1440" w:left="1440" w:header="720" w:footer="720" w:gutter="0"/>
       <w:cols w:space="720"/>
       <w:titlePg/>
       <w:docGrid w:linePitch="360"/>
@@ -633,10 +687,10 @@
         <w:noProof/>
       </w:rPr>
       <w:drawing>
-        <wp:inline distT="0" distB="0" distL="0" distR="0" wp14:anchorId="32EF3DC7" wp14:editId="1F21CA1F">
-          <wp:extent cx="5943600" cy="353695"/>
-          <wp:effectExtent l="0" t="0" r="0" b="8255"/>
-          <wp:docPr id="13" name="Picture 13" descr="Macintosh HD:Users:mirostokinger:Desktop:0176 U Chicago Urban Labs Brand:02 2D Design:Application:Letterhead:Microsoft Word:X_JPEGS:20161021_UL_Letterheads1 Header_B.jpg"/>
+        <wp:inline distT="0" distB="0" distL="0" distR="0" wp14:anchorId="1CA46D4A" wp14:editId="6B01666E">
+          <wp:extent cx="5943600" cy="511810"/>
+          <wp:effectExtent l="0" t="0" r="0" b="2540"/>
+          <wp:docPr id="4" name="Picture 4" descr="Macintosh HD:Users:mirostokinger:Desktop:0176 U Chicago Urban Labs Brand:02 2D Design:Application:Letterhead:Microsoft Word:X_JPEGS:20161021_UL_Letterheads6 Header_B.jpg"/>
           <wp:cNvGraphicFramePr>
             <a:graphicFrameLocks xmlns:a="http://schemas.openxmlformats.org/drawingml/2006/main" noChangeAspect="1"/>
           </wp:cNvGraphicFramePr>
@@ -644,7 +698,7 @@
             <a:graphicData uri="http://schemas.openxmlformats.org/drawingml/2006/picture">
               <pic:pic xmlns:pic="http://schemas.openxmlformats.org/drawingml/2006/picture">
                 <pic:nvPicPr>
-                  <pic:cNvPr id="0" name="Picture 4" descr="Macintosh HD:Users:mirostokinger:Desktop:0176 U Chicago Urban Labs Brand:02 2D Design:Application:Letterhead:Microsoft Word:X_JPEGS:20161021_UL_Letterheads1 Header_B.jpg"/>
+                  <pic:cNvPr id="0" name="Picture 2" descr="Macintosh HD:Users:mirostokinger:Desktop:0176 U Chicago Urban Labs Brand:02 2D Design:Application:Letterhead:Microsoft Word:X_JPEGS:20161021_UL_Letterheads6 Header_B.jpg"/>
                   <pic:cNvPicPr>
                     <a:picLocks noChangeAspect="1" noChangeArrowheads="1"/>
                   </pic:cNvPicPr>
@@ -665,7 +719,7 @@
                 <pic:spPr bwMode="auto">
                   <a:xfrm>
                     <a:off x="0" y="0"/>
-                    <a:ext cx="5943600" cy="353695"/>
+                    <a:ext cx="5943600" cy="511810"/>
                   </a:xfrm>
                   <a:prstGeom prst="rect">
                     <a:avLst/>
@@ -716,7 +770,7 @@
         <w:rFonts w:ascii="Courier New" w:hAnsi="Courier New" w:cs="Courier New" w:hint="default"/>
       </w:rPr>
     </w:lvl>
-    <w:lvl w:ilvl="2" w:tplc="04090005" w:tentative="1">
+    <w:lvl w:ilvl="2" w:tplc="04090005">
       <w:start w:val="1"/>
       <w:numFmt w:val="bullet"/>
       <w:lvlText w:val=""/>
@@ -728,7 +782,7 @@
         <w:rFonts w:ascii="Wingdings" w:hAnsi="Wingdings" w:hint="default"/>
       </w:rPr>
     </w:lvl>
-    <w:lvl w:ilvl="3" w:tplc="04090001" w:tentative="1">
+    <w:lvl w:ilvl="3" w:tplc="04090001">
       <w:start w:val="1"/>
       <w:numFmt w:val="bullet"/>
       <w:lvlText w:val=""/>
@@ -740,7 +794,7 @@
         <w:rFonts w:ascii="Symbol" w:hAnsi="Symbol" w:hint="default"/>
       </w:rPr>
     </w:lvl>
-    <w:lvl w:ilvl="4" w:tplc="04090003" w:tentative="1">
+    <w:lvl w:ilvl="4" w:tplc="04090003">
       <w:start w:val="1"/>
       <w:numFmt w:val="bullet"/>
       <w:lvlText w:val="o"/>
@@ -752,7 +806,7 @@
         <w:rFonts w:ascii="Courier New" w:hAnsi="Courier New" w:cs="Courier New" w:hint="default"/>
       </w:rPr>
     </w:lvl>
-    <w:lvl w:ilvl="5" w:tplc="04090005" w:tentative="1">
+    <w:lvl w:ilvl="5" w:tplc="04090005">
       <w:start w:val="1"/>
       <w:numFmt w:val="bullet"/>
       <w:lvlText w:val=""/>
@@ -764,7 +818,7 @@
         <w:rFonts w:ascii="Wingdings" w:hAnsi="Wingdings" w:hint="default"/>
       </w:rPr>
     </w:lvl>
-    <w:lvl w:ilvl="6" w:tplc="04090001" w:tentative="1">
+    <w:lvl w:ilvl="6" w:tplc="04090001">
       <w:start w:val="1"/>
       <w:numFmt w:val="bullet"/>
       <w:lvlText w:val=""/>
@@ -776,7 +830,7 @@
         <w:rFonts w:ascii="Symbol" w:hAnsi="Symbol" w:hint="default"/>
       </w:rPr>
     </w:lvl>
-    <w:lvl w:ilvl="7" w:tplc="04090003" w:tentative="1">
+    <w:lvl w:ilvl="7" w:tplc="04090003">
       <w:start w:val="1"/>
       <w:numFmt w:val="bullet"/>
       <w:lvlText w:val="o"/>
@@ -788,7 +842,7 @@
         <w:rFonts w:ascii="Courier New" w:hAnsi="Courier New" w:cs="Courier New" w:hint="default"/>
       </w:rPr>
     </w:lvl>
-    <w:lvl w:ilvl="8" w:tplc="04090005" w:tentative="1">
+    <w:lvl w:ilvl="8" w:tplc="04090005">
       <w:start w:val="1"/>
       <w:numFmt w:val="bullet"/>
       <w:lvlText w:val=""/>
@@ -1040,7 +1094,28 @@
     <w:abstractNumId w:val="2"/>
   </w:num>
   <w:num w:numId="3">
+    <w:abstractNumId w:val="1"/>
+    <w:lvlOverride w:ilvl="0"/>
+    <w:lvlOverride w:ilvl="1"/>
+    <w:lvlOverride w:ilvl="2"/>
+    <w:lvlOverride w:ilvl="3"/>
+    <w:lvlOverride w:ilvl="4"/>
+    <w:lvlOverride w:ilvl="5"/>
+    <w:lvlOverride w:ilvl="6"/>
+    <w:lvlOverride w:ilvl="7"/>
+    <w:lvlOverride w:ilvl="8"/>
+  </w:num>
+  <w:num w:numId="4">
     <w:abstractNumId w:val="0"/>
+    <w:lvlOverride w:ilvl="0"/>
+    <w:lvlOverride w:ilvl="1"/>
+    <w:lvlOverride w:ilvl="2"/>
+    <w:lvlOverride w:ilvl="3"/>
+    <w:lvlOverride w:ilvl="4"/>
+    <w:lvlOverride w:ilvl="5"/>
+    <w:lvlOverride w:ilvl="6"/>
+    <w:lvlOverride w:ilvl="7"/>
+    <w:lvlOverride w:ilvl="8"/>
   </w:num>
 </w:numbering>
 </file>
@@ -1052,7 +1127,7 @@
       <w:rPr>
         <w:rFonts w:ascii="Times New Roman" w:eastAsiaTheme="minorHAnsi" w:hAnsi="Times New Roman" w:cstheme="minorBidi"/>
         <w:sz w:val="24"/>
-        <w:szCs w:val="22"/>
+        <w:szCs w:val="24"/>
         <w:lang w:val="en-US" w:eastAsia="en-US" w:bidi="ar-SA"/>
       </w:rPr>
     </w:rPrDefault>
@@ -1060,15 +1135,15 @@
   </w:docDefaults>
   <w:latentStyles w:defLockedState="0" w:defUIPriority="99" w:defSemiHidden="0" w:defUnhideWhenUsed="0" w:defQFormat="0" w:count="371">
     <w:lsdException w:name="Normal" w:uiPriority="0" w:qFormat="1"/>
-    <w:lsdException w:name="heading 1" w:uiPriority="9" w:qFormat="1"/>
-    <w:lsdException w:name="heading 2" w:semiHidden="1" w:uiPriority="9" w:unhideWhenUsed="1" w:qFormat="1"/>
+    <w:lsdException w:name="heading 1" w:uiPriority="9"/>
+    <w:lsdException w:name="heading 2" w:semiHidden="1" w:uiPriority="9" w:unhideWhenUsed="1"/>
     <w:lsdException w:name="heading 3" w:semiHidden="1" w:uiPriority="9" w:unhideWhenUsed="1" w:qFormat="1"/>
     <w:lsdException w:name="heading 4" w:semiHidden="1" w:uiPriority="9" w:unhideWhenUsed="1" w:qFormat="1"/>
     <w:lsdException w:name="heading 5" w:semiHidden="1" w:uiPriority="9" w:unhideWhenUsed="1" w:qFormat="1"/>
     <w:lsdException w:name="heading 6" w:semiHidden="1" w:uiPriority="9" w:unhideWhenUsed="1" w:qFormat="1"/>
     <w:lsdException w:name="heading 7" w:semiHidden="1" w:uiPriority="0" w:unhideWhenUsed="1" w:qFormat="1"/>
     <w:lsdException w:name="heading 8" w:semiHidden="1" w:uiPriority="0" w:unhideWhenUsed="1" w:qFormat="1"/>
-    <w:lsdException w:name="heading 9" w:semiHidden="1" w:uiPriority="9" w:unhideWhenUsed="1" w:qFormat="1"/>
+    <w:lsdException w:name="heading 9" w:semiHidden="1" w:uiPriority="9" w:unhideWhenUsed="1"/>
     <w:lsdException w:name="index 1" w:semiHidden="1" w:unhideWhenUsed="1"/>
     <w:lsdException w:name="index 2" w:semiHidden="1" w:unhideWhenUsed="1"/>
     <w:lsdException w:name="index 3" w:semiHidden="1" w:unhideWhenUsed="1"/>
@@ -1121,7 +1196,7 @@
     <w:lsdException w:name="List Number 3" w:semiHidden="1" w:unhideWhenUsed="1"/>
     <w:lsdException w:name="List Number 4" w:semiHidden="1" w:unhideWhenUsed="1"/>
     <w:lsdException w:name="List Number 5" w:semiHidden="1" w:unhideWhenUsed="1"/>
-    <w:lsdException w:name="Title" w:uiPriority="10" w:qFormat="1"/>
+    <w:lsdException w:name="Title" w:uiPriority="10"/>
     <w:lsdException w:name="Closing" w:semiHidden="1" w:unhideWhenUsed="1"/>
     <w:lsdException w:name="Signature" w:semiHidden="1" w:unhideWhenUsed="1"/>
     <w:lsdException w:name="Default Paragraph Font" w:semiHidden="1" w:uiPriority="1" w:unhideWhenUsed="1"/>
@@ -1133,7 +1208,7 @@
     <w:lsdException w:name="List Continue 4" w:semiHidden="1" w:unhideWhenUsed="1"/>
     <w:lsdException w:name="List Continue 5" w:semiHidden="1" w:unhideWhenUsed="1"/>
     <w:lsdException w:name="Message Header" w:semiHidden="1" w:unhideWhenUsed="1"/>
-    <w:lsdException w:name="Subtitle" w:uiPriority="11" w:qFormat="1"/>
+    <w:lsdException w:name="Subtitle" w:uiPriority="11"/>
     <w:lsdException w:name="Salutation" w:semiHidden="1" w:unhideWhenUsed="1"/>
     <w:lsdException w:name="Date" w:semiHidden="1" w:unhideWhenUsed="1"/>
     <w:lsdException w:name="Body Text First Indent" w:semiHidden="1" w:unhideWhenUsed="1"/>
@@ -1146,8 +1221,8 @@
     <w:lsdException w:name="Block Text" w:semiHidden="1" w:unhideWhenUsed="1"/>
     <w:lsdException w:name="Hyperlink" w:semiHidden="1" w:unhideWhenUsed="1"/>
     <w:lsdException w:name="FollowedHyperlink" w:semiHidden="1" w:unhideWhenUsed="1"/>
-    <w:lsdException w:name="Strong" w:uiPriority="22" w:qFormat="1"/>
-    <w:lsdException w:name="Emphasis" w:uiPriority="20" w:qFormat="1"/>
+    <w:lsdException w:name="Strong" w:uiPriority="22"/>
+    <w:lsdException w:name="Emphasis" w:uiPriority="20"/>
     <w:lsdException w:name="Document Map" w:semiHidden="1" w:unhideWhenUsed="1"/>
     <w:lsdException w:name="Plain Text" w:semiHidden="1" w:unhideWhenUsed="1"/>
     <w:lsdException w:name="E-mail Signature" w:semiHidden="1" w:unhideWhenUsed="1"/>
@@ -1239,8 +1314,8 @@
     <w:lsdException w:name="Medium List 1 Accent 1" w:uiPriority="65"/>
     <w:lsdException w:name="Revision" w:semiHidden="1"/>
     <w:lsdException w:name="List Paragraph" w:uiPriority="34" w:qFormat="1"/>
-    <w:lsdException w:name="Quote" w:uiPriority="29" w:qFormat="1"/>
-    <w:lsdException w:name="Intense Quote" w:uiPriority="30" w:qFormat="1"/>
+    <w:lsdException w:name="Quote" w:uiPriority="29"/>
+    <w:lsdException w:name="Intense Quote" w:uiPriority="30"/>
     <w:lsdException w:name="Medium List 2 Accent 1" w:uiPriority="66"/>
     <w:lsdException w:name="Medium Grid 1 Accent 1" w:uiPriority="67"/>
     <w:lsdException w:name="Medium Grid 2 Accent 1" w:uiPriority="68"/>
@@ -1319,11 +1394,11 @@
     <w:lsdException w:name="Colorful Shading Accent 6" w:uiPriority="71"/>
     <w:lsdException w:name="Colorful List Accent 6" w:uiPriority="72"/>
     <w:lsdException w:name="Colorful Grid Accent 6" w:uiPriority="73"/>
-    <w:lsdException w:name="Subtle Emphasis" w:uiPriority="19" w:qFormat="1"/>
-    <w:lsdException w:name="Intense Emphasis" w:uiPriority="21" w:qFormat="1"/>
-    <w:lsdException w:name="Subtle Reference" w:uiPriority="31" w:qFormat="1"/>
-    <w:lsdException w:name="Intense Reference" w:uiPriority="32" w:qFormat="1"/>
-    <w:lsdException w:name="Book Title" w:uiPriority="33" w:qFormat="1"/>
+    <w:lsdException w:name="Subtle Emphasis" w:uiPriority="19"/>
+    <w:lsdException w:name="Intense Emphasis" w:uiPriority="21"/>
+    <w:lsdException w:name="Subtle Reference" w:uiPriority="31"/>
+    <w:lsdException w:name="Intense Reference" w:uiPriority="32"/>
+    <w:lsdException w:name="Book Title" w:uiPriority="33"/>
     <w:lsdException w:name="Bibliography" w:semiHidden="1" w:uiPriority="37" w:unhideWhenUsed="1"/>
     <w:lsdException w:name="TOC Heading" w:semiHidden="1" w:uiPriority="39" w:unhideWhenUsed="1" w:qFormat="1"/>
     <w:lsdException w:name="Plain Table 1" w:uiPriority="41"/>
@@ -1434,11 +1509,10 @@
   <w:style w:type="paragraph" w:default="1" w:styleId="Normal">
     <w:name w:val="Normal"/>
     <w:qFormat/>
-    <w:rsid w:val="00850BD6"/>
+    <w:rsid w:val="005010CD"/>
     <w:rPr>
       <w:rFonts w:ascii="Arial" w:hAnsi="Arial"/>
       <w:sz w:val="22"/>
-      <w:szCs w:val="24"/>
     </w:rPr>
   </w:style>
   <w:style w:type="paragraph" w:styleId="Heading1">
@@ -1447,7 +1521,7 @@
     <w:next w:val="Normal"/>
     <w:link w:val="Heading1Char"/>
     <w:uiPriority w:val="9"/>
-    <w:rsid w:val="00850BD6"/>
+    <w:rsid w:val="005010CD"/>
     <w:pPr>
       <w:keepNext/>
       <w:keepLines/>
@@ -1470,7 +1544,7 @@
     <w:semiHidden/>
     <w:unhideWhenUsed/>
     <w:qFormat/>
-    <w:rsid w:val="00850BD6"/>
+    <w:rsid w:val="005010CD"/>
     <w:pPr>
       <w:keepNext/>
       <w:keepLines/>
@@ -1493,7 +1567,7 @@
     <w:semiHidden/>
     <w:unhideWhenUsed/>
     <w:qFormat/>
-    <w:rsid w:val="00850BD6"/>
+    <w:rsid w:val="005010CD"/>
     <w:pPr>
       <w:keepNext/>
       <w:keepLines/>
@@ -1519,7 +1593,7 @@
     <w:semiHidden/>
     <w:unhideWhenUsed/>
     <w:qFormat/>
-    <w:rsid w:val="00850BD6"/>
+    <w:rsid w:val="005010CD"/>
     <w:pPr>
       <w:keepNext/>
       <w:keepLines/>
@@ -1540,7 +1614,7 @@
     <w:semiHidden/>
     <w:unhideWhenUsed/>
     <w:qFormat/>
-    <w:rsid w:val="00850BD6"/>
+    <w:rsid w:val="005010CD"/>
     <w:pPr>
       <w:keepNext/>
       <w:keepLines/>
@@ -1562,7 +1636,7 @@
     <w:link w:val="Heading7Char"/>
     <w:autoRedefine/>
     <w:qFormat/>
-    <w:rsid w:val="00850BD6"/>
+    <w:rsid w:val="005010CD"/>
     <w:pPr>
       <w:outlineLvl w:val="6"/>
     </w:pPr>
@@ -1578,7 +1652,7 @@
     <w:link w:val="Heading8Char"/>
     <w:autoRedefine/>
     <w:qFormat/>
-    <w:rsid w:val="00850BD6"/>
+    <w:rsid w:val="005010CD"/>
     <w:pPr>
       <w:outlineLvl w:val="7"/>
     </w:pPr>
@@ -1613,26 +1687,13 @@
     <w:semiHidden/>
     <w:unhideWhenUsed/>
   </w:style>
-  <w:style w:type="character" w:customStyle="1" w:styleId="Heading1Char">
-    <w:name w:val="Heading 1 Char"/>
-    <w:basedOn w:val="DefaultParagraphFont"/>
-    <w:link w:val="Heading1"/>
-    <w:uiPriority w:val="9"/>
-    <w:rsid w:val="00850BD6"/>
-    <w:rPr>
-      <w:rFonts w:asciiTheme="majorHAnsi" w:eastAsiaTheme="majorEastAsia" w:hAnsiTheme="majorHAnsi" w:cstheme="majorBidi"/>
-      <w:color w:val="5F0000" w:themeColor="accent1" w:themeShade="BF"/>
-      <w:sz w:val="32"/>
-      <w:szCs w:val="32"/>
-    </w:rPr>
-  </w:style>
   <w:style w:type="paragraph" w:customStyle="1" w:styleId="MasterHeading">
     <w:name w:val="!Master Heading!"/>
     <w:basedOn w:val="Heading1"/>
     <w:next w:val="Normal"/>
     <w:autoRedefine/>
     <w:qFormat/>
-    <w:rsid w:val="00850BD6"/>
+    <w:rsid w:val="005010CD"/>
     <w:pPr>
       <w:spacing w:before="0"/>
       <w:jc w:val="center"/>
@@ -1651,7 +1712,7 @@
     <w:next w:val="Normal"/>
     <w:autoRedefine/>
     <w:qFormat/>
-    <w:rsid w:val="00850BD6"/>
+    <w:rsid w:val="005010CD"/>
     <w:rPr>
       <w:rFonts w:asciiTheme="majorHAnsi" w:hAnsiTheme="majorHAnsi"/>
       <w:smallCaps/>
@@ -1664,7 +1725,7 @@
     <w:next w:val="Normal"/>
     <w:autoRedefine/>
     <w:qFormat/>
-    <w:rsid w:val="00850BD6"/>
+    <w:rsid w:val="005010CD"/>
     <w:rPr>
       <w:color w:val="725663" w:themeColor="accent2"/>
     </w:rPr>
@@ -1675,7 +1736,7 @@
     <w:next w:val="Normal"/>
     <w:link w:val="TitleChar"/>
     <w:uiPriority w:val="10"/>
-    <w:rsid w:val="00850BD6"/>
+    <w:rsid w:val="005010CD"/>
     <w:pPr>
       <w:contextualSpacing/>
     </w:pPr>
@@ -1692,7 +1753,7 @@
     <w:basedOn w:val="DefaultParagraphFont"/>
     <w:link w:val="Title"/>
     <w:uiPriority w:val="10"/>
-    <w:rsid w:val="00850BD6"/>
+    <w:rsid w:val="005010CD"/>
     <w:rPr>
       <w:rFonts w:asciiTheme="majorHAnsi" w:eastAsiaTheme="majorEastAsia" w:hAnsiTheme="majorHAnsi" w:cstheme="majorBidi"/>
       <w:spacing w:val="-10"/>
@@ -1707,7 +1768,7 @@
     <w:next w:val="Normal"/>
     <w:autoRedefine/>
     <w:qFormat/>
-    <w:rsid w:val="00850BD6"/>
+    <w:rsid w:val="005010CD"/>
     <w:pPr>
       <w:keepNext/>
       <w:keepLines/>
@@ -1731,7 +1792,7 @@
     <w:next w:val="Normal"/>
     <w:autoRedefine/>
     <w:qFormat/>
-    <w:rsid w:val="00850BD6"/>
+    <w:rsid w:val="005010CD"/>
     <w:rPr>
       <w:color w:val="F8A429" w:themeColor="accent3"/>
     </w:rPr>
@@ -1742,7 +1803,7 @@
     <w:next w:val="Normal"/>
     <w:autoRedefine/>
     <w:qFormat/>
-    <w:rsid w:val="00850BD6"/>
+    <w:rsid w:val="005010CD"/>
     <w:pPr>
       <w:keepNext/>
       <w:keepLines/>
@@ -1763,7 +1824,7 @@
     <w:name w:val="Emphasis Text"/>
     <w:basedOn w:val="Normal"/>
     <w:qFormat/>
-    <w:rsid w:val="00850BD6"/>
+    <w:rsid w:val="005010CD"/>
     <w:rPr>
       <w:b/>
       <w:i/>
@@ -1777,7 +1838,7 @@
     <w:uiPriority w:val="99"/>
     <w:semiHidden/>
     <w:unhideWhenUsed/>
-    <w:rsid w:val="00850BD6"/>
+    <w:rsid w:val="005010CD"/>
   </w:style>
   <w:style w:type="paragraph" w:customStyle="1" w:styleId="FigureandChartHeader">
     <w:name w:val="Figure and Chart Header"/>
@@ -1785,11 +1846,172 @@
     <w:next w:val="Normal"/>
     <w:autoRedefine/>
     <w:qFormat/>
-    <w:rsid w:val="00850BD6"/>
+    <w:rsid w:val="005010CD"/>
     <w:rPr>
       <w:b/>
       <w:color w:val="767676" w:themeColor="text2"/>
       <w:sz w:val="20"/>
+    </w:rPr>
+  </w:style>
+  <w:style w:type="character" w:customStyle="1" w:styleId="Heading1Char">
+    <w:name w:val="Heading 1 Char"/>
+    <w:basedOn w:val="DefaultParagraphFont"/>
+    <w:link w:val="Heading1"/>
+    <w:uiPriority w:val="9"/>
+    <w:rsid w:val="005010CD"/>
+    <w:rPr>
+      <w:rFonts w:asciiTheme="majorHAnsi" w:eastAsiaTheme="majorEastAsia" w:hAnsiTheme="majorHAnsi" w:cstheme="majorBidi"/>
+      <w:color w:val="5F0000" w:themeColor="accent1" w:themeShade="BF"/>
+      <w:sz w:val="32"/>
+      <w:szCs w:val="32"/>
+    </w:rPr>
+  </w:style>
+  <w:style w:type="character" w:customStyle="1" w:styleId="Heading6Char">
+    <w:name w:val="Heading 6 Char"/>
+    <w:basedOn w:val="DefaultParagraphFont"/>
+    <w:link w:val="Heading6"/>
+    <w:uiPriority w:val="9"/>
+    <w:semiHidden/>
+    <w:rsid w:val="005010CD"/>
+    <w:rPr>
+      <w:rFonts w:asciiTheme="majorHAnsi" w:eastAsiaTheme="majorEastAsia" w:hAnsiTheme="majorHAnsi" w:cstheme="majorBidi"/>
+      <w:i/>
+      <w:iCs/>
+      <w:color w:val="3F0000" w:themeColor="accent1" w:themeShade="7F"/>
+      <w:sz w:val="22"/>
+    </w:rPr>
+  </w:style>
+  <w:style w:type="paragraph" w:customStyle="1" w:styleId="HealthLabHeading">
+    <w:name w:val="Health Lab Heading"/>
+    <w:basedOn w:val="MasterHeading"/>
+    <w:next w:val="Normal"/>
+    <w:qFormat/>
+    <w:rsid w:val="005010CD"/>
+    <w:rPr>
+      <w:color w:val="5B96AD" w:themeColor="accent4"/>
+    </w:rPr>
+  </w:style>
+  <w:style w:type="paragraph" w:customStyle="1" w:styleId="HealthLabSubheading">
+    <w:name w:val="Health Lab Subheading"/>
+    <w:basedOn w:val="Title"/>
+    <w:next w:val="Normal"/>
+    <w:autoRedefine/>
+    <w:qFormat/>
+    <w:rsid w:val="005010CD"/>
+    <w:pPr>
+      <w:keepNext/>
+      <w:keepLines/>
+      <w:contextualSpacing w:val="0"/>
+      <w:outlineLvl w:val="0"/>
+    </w:pPr>
+    <w:rPr>
+      <w:bCs/>
+      <w:smallCaps/>
+      <w:color w:val="5B96AD" w:themeColor="accent4"/>
+      <w:spacing w:val="0"/>
+      <w:kern w:val="0"/>
+      <w:sz w:val="22"/>
+      <w:szCs w:val="28"/>
+    </w:rPr>
+  </w:style>
+  <w:style w:type="paragraph" w:customStyle="1" w:styleId="Level3Heading">
+    <w:name w:val="Level 3 Heading"/>
+    <w:basedOn w:val="Normal"/>
+    <w:qFormat/>
+    <w:rsid w:val="005010CD"/>
+    <w:rPr>
+      <w:b/>
+    </w:rPr>
+  </w:style>
+  <w:style w:type="paragraph" w:styleId="ListParagraph">
+    <w:name w:val="List Paragraph"/>
+    <w:aliases w:val="Bullet"/>
+    <w:basedOn w:val="Normal"/>
+    <w:uiPriority w:val="34"/>
+    <w:qFormat/>
+    <w:rsid w:val="005010CD"/>
+    <w:pPr>
+      <w:numPr>
+        <w:numId w:val="1"/>
+      </w:numPr>
+      <w:contextualSpacing/>
+    </w:pPr>
+  </w:style>
+  <w:style w:type="paragraph" w:styleId="NoSpacing">
+    <w:name w:val="No Spacing"/>
+    <w:link w:val="NoSpacingChar"/>
+    <w:uiPriority w:val="1"/>
+    <w:qFormat/>
+    <w:rsid w:val="005010CD"/>
+    <w:rPr>
+      <w:rFonts w:asciiTheme="minorHAnsi" w:hAnsiTheme="minorHAnsi"/>
+      <w:sz w:val="22"/>
+    </w:rPr>
+  </w:style>
+  <w:style w:type="character" w:customStyle="1" w:styleId="NoSpacingChar">
+    <w:name w:val="No Spacing Char"/>
+    <w:basedOn w:val="DefaultParagraphFont"/>
+    <w:link w:val="NoSpacing"/>
+    <w:uiPriority w:val="1"/>
+    <w:rsid w:val="005010CD"/>
+    <w:rPr>
+      <w:rFonts w:asciiTheme="minorHAnsi" w:hAnsiTheme="minorHAnsi"/>
+      <w:sz w:val="22"/>
+    </w:rPr>
+  </w:style>
+  <w:style w:type="paragraph" w:customStyle="1" w:styleId="PovertyLabHeading">
+    <w:name w:val="Poverty Lab Heading"/>
+    <w:basedOn w:val="MasterHeading"/>
+    <w:autoRedefine/>
+    <w:qFormat/>
+    <w:rsid w:val="005010CD"/>
+    <w:rPr>
+      <w:color w:val="D5802B" w:themeColor="accent5"/>
+    </w:rPr>
+  </w:style>
+  <w:style w:type="paragraph" w:customStyle="1" w:styleId="PovertyLabSubheading">
+    <w:name w:val="Poverty Lab Subheading"/>
+    <w:basedOn w:val="MasterSubheading"/>
+    <w:next w:val="Normal"/>
+    <w:autoRedefine/>
+    <w:qFormat/>
+    <w:rsid w:val="005010CD"/>
+    <w:rPr>
+      <w:color w:val="D5802B" w:themeColor="accent5"/>
+    </w:rPr>
+  </w:style>
+  <w:style w:type="paragraph" w:customStyle="1" w:styleId="Subbullet">
+    <w:name w:val="Subbullet"/>
+    <w:basedOn w:val="ListParagraph"/>
+    <w:qFormat/>
+    <w:rsid w:val="005010CD"/>
+    <w:pPr>
+      <w:numPr>
+        <w:ilvl w:val="1"/>
+        <w:numId w:val="2"/>
+      </w:numPr>
+    </w:pPr>
+  </w:style>
+  <w:style w:type="paragraph" w:styleId="TOCHeading">
+    <w:name w:val="TOC Heading"/>
+    <w:basedOn w:val="Heading1"/>
+    <w:next w:val="Normal"/>
+    <w:uiPriority w:val="39"/>
+    <w:unhideWhenUsed/>
+    <w:qFormat/>
+    <w:rsid w:val="005010CD"/>
+    <w:pPr>
+      <w:spacing w:before="0" w:line="276" w:lineRule="auto"/>
+      <w:jc w:val="center"/>
+      <w:outlineLvl w:val="9"/>
+    </w:pPr>
+    <w:rPr>
+      <w:b/>
+      <w:bCs/>
+      <w:color w:val="auto"/>
+      <w:sz w:val="28"/>
+      <w:szCs w:val="28"/>
+      <w:lang w:eastAsia="ja-JP"/>
     </w:rPr>
   </w:style>
   <w:style w:type="character" w:customStyle="1" w:styleId="Heading3Char">
@@ -1798,14 +2020,13 @@
     <w:link w:val="Heading3"/>
     <w:uiPriority w:val="9"/>
     <w:semiHidden/>
-    <w:rsid w:val="00850BD6"/>
+    <w:rsid w:val="005010CD"/>
     <w:rPr>
       <w:rFonts w:asciiTheme="majorHAnsi" w:eastAsiaTheme="majorEastAsia" w:hAnsiTheme="majorHAnsi" w:cstheme="majorBidi"/>
       <w:b/>
       <w:bCs/>
       <w:color w:val="800000" w:themeColor="accent1"/>
       <w:sz w:val="22"/>
-      <w:szCs w:val="24"/>
     </w:rPr>
   </w:style>
   <w:style w:type="character" w:customStyle="1" w:styleId="Heading4Char">
@@ -1814,7 +2035,7 @@
     <w:link w:val="Heading4"/>
     <w:uiPriority w:val="9"/>
     <w:semiHidden/>
-    <w:rsid w:val="00850BD6"/>
+    <w:rsid w:val="005010CD"/>
     <w:rPr>
       <w:rFonts w:asciiTheme="majorHAnsi" w:eastAsiaTheme="majorEastAsia" w:hAnsiTheme="majorHAnsi" w:cstheme="majorBidi"/>
       <w:b/>
@@ -1823,7 +2044,6 @@
       <w:iCs/>
       <w:color w:val="800000" w:themeColor="accent1"/>
       <w:sz w:val="22"/>
-      <w:szCs w:val="24"/>
     </w:rPr>
   </w:style>
   <w:style w:type="character" w:customStyle="1" w:styleId="Heading5Char">
@@ -1833,28 +2053,11 @@
     <w:link w:val="Heading5"/>
     <w:uiPriority w:val="9"/>
     <w:semiHidden/>
-    <w:rsid w:val="00850BD6"/>
+    <w:rsid w:val="005010CD"/>
     <w:rPr>
       <w:rFonts w:asciiTheme="majorHAnsi" w:eastAsiaTheme="majorEastAsia" w:hAnsiTheme="majorHAnsi" w:cstheme="majorBidi"/>
       <w:color w:val="3F0000" w:themeColor="accent1" w:themeShade="7F"/>
       <w:sz w:val="22"/>
-      <w:szCs w:val="24"/>
-    </w:rPr>
-  </w:style>
-  <w:style w:type="character" w:customStyle="1" w:styleId="Heading6Char">
-    <w:name w:val="Heading 6 Char"/>
-    <w:basedOn w:val="DefaultParagraphFont"/>
-    <w:link w:val="Heading6"/>
-    <w:uiPriority w:val="9"/>
-    <w:semiHidden/>
-    <w:rsid w:val="00850BD6"/>
-    <w:rPr>
-      <w:rFonts w:asciiTheme="majorHAnsi" w:eastAsiaTheme="majorEastAsia" w:hAnsiTheme="majorHAnsi" w:cstheme="majorBidi"/>
-      <w:i/>
-      <w:iCs/>
-      <w:color w:val="3F0000" w:themeColor="accent1" w:themeShade="7F"/>
-      <w:sz w:val="22"/>
-      <w:szCs w:val="24"/>
     </w:rPr>
   </w:style>
   <w:style w:type="character" w:customStyle="1" w:styleId="Heading7Char">
@@ -1862,7 +2065,7 @@
     <w:aliases w:val="E&amp;E Heading Char"/>
     <w:basedOn w:val="DefaultParagraphFont"/>
     <w:link w:val="Heading7"/>
-    <w:rsid w:val="00850BD6"/>
+    <w:rsid w:val="005010CD"/>
     <w:rPr>
       <w:rFonts w:asciiTheme="majorHAnsi" w:eastAsiaTheme="majorEastAsia" w:hAnsiTheme="majorHAnsi" w:cstheme="majorBidi"/>
       <w:b/>
@@ -1877,254 +2080,24 @@
     <w:aliases w:val="E&amp;E Subheading Char"/>
     <w:basedOn w:val="DefaultParagraphFont"/>
     <w:link w:val="Heading8"/>
-    <w:rsid w:val="00850BD6"/>
+    <w:rsid w:val="005010CD"/>
     <w:rPr>
       <w:rFonts w:asciiTheme="majorHAnsi" w:hAnsiTheme="majorHAnsi"/>
       <w:smallCaps/>
       <w:color w:val="AEB17E" w:themeColor="accent6"/>
       <w:sz w:val="22"/>
-      <w:szCs w:val="24"/>
-    </w:rPr>
-  </w:style>
-  <w:style w:type="paragraph" w:customStyle="1" w:styleId="HealthLabHeading">
-    <w:name w:val="Health Lab Heading"/>
-    <w:basedOn w:val="MasterHeading"/>
-    <w:next w:val="Normal"/>
-    <w:qFormat/>
-    <w:rsid w:val="00850BD6"/>
-    <w:rPr>
-      <w:color w:val="5B96AD" w:themeColor="accent4"/>
-    </w:rPr>
-  </w:style>
-  <w:style w:type="paragraph" w:customStyle="1" w:styleId="HealthLabSubheading">
-    <w:name w:val="Health Lab Subheading"/>
-    <w:basedOn w:val="Title"/>
-    <w:next w:val="Normal"/>
-    <w:autoRedefine/>
-    <w:qFormat/>
-    <w:rsid w:val="00850BD6"/>
-    <w:pPr>
-      <w:keepNext/>
-      <w:keepLines/>
-      <w:contextualSpacing w:val="0"/>
-      <w:outlineLvl w:val="0"/>
-    </w:pPr>
-    <w:rPr>
-      <w:bCs/>
-      <w:smallCaps/>
-      <w:color w:val="5B96AD" w:themeColor="accent4"/>
-      <w:spacing w:val="0"/>
-      <w:kern w:val="0"/>
-      <w:sz w:val="22"/>
-      <w:szCs w:val="28"/>
-    </w:rPr>
-  </w:style>
-  <w:style w:type="paragraph" w:customStyle="1" w:styleId="Level3Heading">
-    <w:name w:val="Level 3 Heading"/>
-    <w:basedOn w:val="Normal"/>
-    <w:qFormat/>
-    <w:rsid w:val="00850BD6"/>
-    <w:rPr>
-      <w:b/>
-    </w:rPr>
-  </w:style>
-  <w:style w:type="paragraph" w:styleId="ListParagraph">
-    <w:name w:val="List Paragraph"/>
-    <w:aliases w:val="Bullet"/>
-    <w:basedOn w:val="Normal"/>
-    <w:uiPriority w:val="34"/>
-    <w:qFormat/>
-    <w:rsid w:val="00850BD6"/>
-    <w:pPr>
-      <w:numPr>
-        <w:numId w:val="1"/>
-      </w:numPr>
-      <w:contextualSpacing/>
-    </w:pPr>
-  </w:style>
-  <w:style w:type="paragraph" w:styleId="NoSpacing">
-    <w:name w:val="No Spacing"/>
-    <w:link w:val="NoSpacingChar"/>
-    <w:uiPriority w:val="1"/>
-    <w:qFormat/>
-    <w:rsid w:val="00850BD6"/>
-    <w:rPr>
-      <w:rFonts w:asciiTheme="minorHAnsi" w:hAnsiTheme="minorHAnsi"/>
-      <w:sz w:val="22"/>
-      <w:szCs w:val="24"/>
-    </w:rPr>
-  </w:style>
-  <w:style w:type="character" w:customStyle="1" w:styleId="NoSpacingChar">
-    <w:name w:val="No Spacing Char"/>
-    <w:basedOn w:val="DefaultParagraphFont"/>
-    <w:link w:val="NoSpacing"/>
-    <w:uiPriority w:val="1"/>
-    <w:rsid w:val="00850BD6"/>
-    <w:rPr>
-      <w:rFonts w:asciiTheme="minorHAnsi" w:hAnsiTheme="minorHAnsi"/>
-      <w:sz w:val="22"/>
-      <w:szCs w:val="24"/>
-    </w:rPr>
-  </w:style>
-  <w:style w:type="paragraph" w:customStyle="1" w:styleId="PovertyLabHeading">
-    <w:name w:val="Poverty Lab Heading"/>
-    <w:basedOn w:val="MasterHeading"/>
-    <w:autoRedefine/>
-    <w:qFormat/>
-    <w:rsid w:val="00850BD6"/>
-    <w:rPr>
-      <w:color w:val="D5802B" w:themeColor="accent5"/>
-    </w:rPr>
-  </w:style>
-  <w:style w:type="paragraph" w:customStyle="1" w:styleId="PovertyLabSubheading">
-    <w:name w:val="Poverty Lab Subheading"/>
-    <w:basedOn w:val="MasterSubheading"/>
-    <w:next w:val="Normal"/>
-    <w:autoRedefine/>
-    <w:qFormat/>
-    <w:rsid w:val="00850BD6"/>
-    <w:rPr>
-      <w:color w:val="D5802B" w:themeColor="accent5"/>
-    </w:rPr>
-  </w:style>
-  <w:style w:type="paragraph" w:customStyle="1" w:styleId="Subbullet">
-    <w:name w:val="Subbullet"/>
-    <w:basedOn w:val="ListParagraph"/>
-    <w:qFormat/>
-    <w:rsid w:val="00850BD6"/>
-    <w:pPr>
-      <w:numPr>
-        <w:ilvl w:val="1"/>
-        <w:numId w:val="2"/>
-      </w:numPr>
-    </w:pPr>
-  </w:style>
-  <w:style w:type="paragraph" w:styleId="TOCHeading">
-    <w:name w:val="TOC Heading"/>
-    <w:basedOn w:val="Heading1"/>
-    <w:next w:val="Normal"/>
-    <w:uiPriority w:val="39"/>
-    <w:unhideWhenUsed/>
-    <w:qFormat/>
-    <w:rsid w:val="00850BD6"/>
-    <w:pPr>
-      <w:spacing w:before="0" w:line="276" w:lineRule="auto"/>
-      <w:jc w:val="center"/>
-      <w:outlineLvl w:val="9"/>
-    </w:pPr>
-    <w:rPr>
-      <w:b/>
-      <w:bCs/>
-      <w:color w:val="auto"/>
-      <w:sz w:val="28"/>
-      <w:szCs w:val="28"/>
-      <w:lang w:eastAsia="ja-JP"/>
-    </w:rPr>
-  </w:style>
-  <w:style w:type="paragraph" w:styleId="Caption">
-    <w:name w:val="caption"/>
-    <w:basedOn w:val="Normal"/>
-    <w:next w:val="Normal"/>
-    <w:uiPriority w:val="35"/>
-    <w:unhideWhenUsed/>
-    <w:qFormat/>
-    <w:rsid w:val="001221FB"/>
-    <w:pPr>
-      <w:spacing w:after="200"/>
-    </w:pPr>
-    <w:rPr>
-      <w:i/>
-      <w:iCs/>
-      <w:color w:val="767676" w:themeColor="text2"/>
-      <w:sz w:val="18"/>
-      <w:szCs w:val="18"/>
-    </w:rPr>
-  </w:style>
-  <w:style w:type="paragraph" w:styleId="BalloonText">
-    <w:name w:val="Balloon Text"/>
-    <w:basedOn w:val="Normal"/>
-    <w:link w:val="BalloonTextChar"/>
-    <w:uiPriority w:val="99"/>
-    <w:semiHidden/>
-    <w:unhideWhenUsed/>
-    <w:rsid w:val="00FA2977"/>
-    <w:rPr>
-      <w:rFonts w:ascii="Segoe UI" w:hAnsi="Segoe UI" w:cs="Segoe UI"/>
-      <w:sz w:val="18"/>
-      <w:szCs w:val="18"/>
-    </w:rPr>
-  </w:style>
-  <w:style w:type="character" w:customStyle="1" w:styleId="BalloonTextChar">
-    <w:name w:val="Balloon Text Char"/>
-    <w:basedOn w:val="DefaultParagraphFont"/>
-    <w:link w:val="BalloonText"/>
-    <w:uiPriority w:val="99"/>
-    <w:semiHidden/>
-    <w:rsid w:val="00FA2977"/>
-    <w:rPr>
-      <w:rFonts w:ascii="Segoe UI" w:hAnsi="Segoe UI" w:cs="Segoe UI"/>
-      <w:sz w:val="18"/>
-      <w:szCs w:val="18"/>
     </w:rPr>
   </w:style>
   <w:style w:type="character" w:styleId="Hyperlink">
     <w:name w:val="Hyperlink"/>
     <w:basedOn w:val="DefaultParagraphFont"/>
     <w:uiPriority w:val="99"/>
+    <w:semiHidden/>
     <w:unhideWhenUsed/>
-    <w:rsid w:val="003B4DEB"/>
+    <w:rsid w:val="00390E5F"/>
     <w:rPr>
       <w:color w:val="0000FF" w:themeColor="hyperlink"/>
       <w:u w:val="single"/>
-    </w:rPr>
-  </w:style>
-  <w:style w:type="character" w:styleId="FollowedHyperlink">
-    <w:name w:val="FollowedHyperlink"/>
-    <w:basedOn w:val="DefaultParagraphFont"/>
-    <w:uiPriority w:val="99"/>
-    <w:semiHidden/>
-    <w:unhideWhenUsed/>
-    <w:rsid w:val="003B4DEB"/>
-    <w:rPr>
-      <w:color w:val="800080" w:themeColor="followedHyperlink"/>
-      <w:u w:val="single"/>
-    </w:rPr>
-  </w:style>
-  <w:style w:type="paragraph" w:styleId="EndnoteText">
-    <w:name w:val="endnote text"/>
-    <w:basedOn w:val="Normal"/>
-    <w:link w:val="EndnoteTextChar"/>
-    <w:uiPriority w:val="99"/>
-    <w:semiHidden/>
-    <w:unhideWhenUsed/>
-    <w:rsid w:val="00EA3948"/>
-    <w:rPr>
-      <w:sz w:val="20"/>
-      <w:szCs w:val="20"/>
-    </w:rPr>
-  </w:style>
-  <w:style w:type="character" w:customStyle="1" w:styleId="EndnoteTextChar">
-    <w:name w:val="Endnote Text Char"/>
-    <w:basedOn w:val="DefaultParagraphFont"/>
-    <w:link w:val="EndnoteText"/>
-    <w:uiPriority w:val="99"/>
-    <w:semiHidden/>
-    <w:rsid w:val="00EA3948"/>
-    <w:rPr>
-      <w:rFonts w:ascii="Arial" w:hAnsi="Arial"/>
-      <w:sz w:val="20"/>
-      <w:szCs w:val="20"/>
-    </w:rPr>
-  </w:style>
-  <w:style w:type="character" w:styleId="EndnoteReference">
-    <w:name w:val="endnote reference"/>
-    <w:basedOn w:val="DefaultParagraphFont"/>
-    <w:uiPriority w:val="99"/>
-    <w:semiHidden/>
-    <w:unhideWhenUsed/>
-    <w:rsid w:val="00EA3948"/>
-    <w:rPr>
-      <w:vertAlign w:val="superscript"/>
     </w:rPr>
   </w:style>
   <w:style w:type="paragraph" w:styleId="FootnoteText">
@@ -2134,7 +2107,7 @@
     <w:uiPriority w:val="99"/>
     <w:semiHidden/>
     <w:unhideWhenUsed/>
-    <w:rsid w:val="00EA3948"/>
+    <w:rsid w:val="00390E5F"/>
     <w:rPr>
       <w:sz w:val="20"/>
       <w:szCs w:val="20"/>
@@ -2146,11 +2119,31 @@
     <w:link w:val="FootnoteText"/>
     <w:uiPriority w:val="99"/>
     <w:semiHidden/>
-    <w:rsid w:val="00EA3948"/>
+    <w:rsid w:val="00390E5F"/>
     <w:rPr>
       <w:rFonts w:ascii="Arial" w:hAnsi="Arial"/>
       <w:sz w:val="20"/>
       <w:szCs w:val="20"/>
+    </w:rPr>
+  </w:style>
+  <w:style w:type="paragraph" w:styleId="Caption">
+    <w:name w:val="caption"/>
+    <w:basedOn w:val="Normal"/>
+    <w:next w:val="Normal"/>
+    <w:uiPriority w:val="35"/>
+    <w:semiHidden/>
+    <w:unhideWhenUsed/>
+    <w:qFormat/>
+    <w:rsid w:val="00390E5F"/>
+    <w:pPr>
+      <w:spacing w:after="200"/>
+    </w:pPr>
+    <w:rPr>
+      <w:i/>
+      <w:iCs/>
+      <w:color w:val="767676" w:themeColor="text2"/>
+      <w:sz w:val="18"/>
+      <w:szCs w:val="18"/>
     </w:rPr>
   </w:style>
   <w:style w:type="character" w:styleId="FootnoteReference">
@@ -2159,7 +2152,7 @@
     <w:uiPriority w:val="99"/>
     <w:semiHidden/>
     <w:unhideWhenUsed/>
-    <w:rsid w:val="00EA3948"/>
+    <w:rsid w:val="00390E5F"/>
     <w:rPr>
       <w:vertAlign w:val="superscript"/>
     </w:rPr>
@@ -2168,7 +2161,7 @@
 </file>
 
 <file path=word/theme/theme1.xml><?xml version="1.0" encoding="utf-8"?>
-<a:theme xmlns:a="http://schemas.openxmlformats.org/drawingml/2006/main" name="Urban Labs">
+<a:theme xmlns:a="http://schemas.openxmlformats.org/drawingml/2006/main" name="Office Theme">
   <a:themeElements>
     <a:clrScheme name="Urban Labs Colors">
       <a:dk1>
@@ -2366,16 +2359,4 @@
     </a:ext>
   </a:extLst>
 </a:theme>
-</file>
-
-<file path=customXml/item1.xml><?xml version="1.0" encoding="utf-8"?>
-<b:Sources xmlns:b="http://schemas.openxmlformats.org/officeDocument/2006/bibliography" xmlns="http://schemas.openxmlformats.org/officeDocument/2006/bibliography" SelectedStyle="\APASixthEditionOfficeOnline.xsl" StyleName="APA" Version="6"/>
-</file>
-
-<file path=customXml/itemProps1.xml><?xml version="1.0" encoding="utf-8"?>
-<ds:datastoreItem xmlns:ds="http://schemas.openxmlformats.org/officeDocument/2006/customXml" ds:itemID="{2C2DAD32-E84B-43DF-9A20-1CC96372C1E4}">
-  <ds:schemaRefs>
-    <ds:schemaRef ds:uri="http://schemas.openxmlformats.org/officeDocument/2006/bibliography"/>
-  </ds:schemaRefs>
-</ds:datastoreItem>
 </file>
</xml_diff>